<commit_message>
Changes to Kent's proposal
</commit_message>
<xml_diff>
--- a/Proposals/KentsRoughProposal.docx
+++ b/Proposals/KentsRoughProposal.docx
@@ -209,7 +209,7 @@
       <w:pPr>
         <w:pStyle w:val="NormalWeb"/>
         <w:shd w:val="clear" w:color="auto" w:fill="FFFFFF"/>
-        <w:spacing w:before="0" w:beforeAutospacing="0" w:after="150" w:afterAutospacing="0"/>
+        <w:spacing w:after="150"/>
         <w:rPr>
           <w:rStyle w:val="Strong"/>
           <w:rFonts w:ascii="Arial" w:hAnsi="Arial" w:cs="Arial"/>
@@ -234,15 +234,63 @@
           <w:sz w:val="21"/>
           <w:szCs w:val="21"/>
         </w:rPr>
-        <w:t>Each game starts with the Runner’s game piece being randomly spawned somewhere on our 10x10 tile maze.  They must use their hearing to figure out what sounds are around them and properly describe the sounds so that the Director can figure out where on the maze the Runner is.</w:t>
-      </w:r>
-      <w:r>
-        <w:rPr>
-          <w:color w:val="414141"/>
-          <w:sz w:val="21"/>
-          <w:szCs w:val="21"/>
-        </w:rPr>
-        <w:t xml:space="preserve">  The louder the sound is the closer the game piece is to that sound.</w:t>
+        <w:t xml:space="preserve">Each game starts with the Runner’s game piece being randomly spawned somewhere on our 10x10 tile maze.  </w:t>
+      </w:r>
+      <w:r>
+        <w:rPr>
+          <w:color w:val="414141"/>
+          <w:sz w:val="21"/>
+          <w:szCs w:val="21"/>
+        </w:rPr>
+        <w:t>The runner will</w:t>
+      </w:r>
+      <w:r>
+        <w:rPr>
+          <w:color w:val="414141"/>
+          <w:sz w:val="21"/>
+          <w:szCs w:val="21"/>
+        </w:rPr>
+        <w:t xml:space="preserve"> </w:t>
+      </w:r>
+      <w:r>
+        <w:rPr>
+          <w:color w:val="414141"/>
+          <w:sz w:val="21"/>
+          <w:szCs w:val="21"/>
+        </w:rPr>
+        <w:t>descri</w:t>
+      </w:r>
+      <w:r>
+        <w:rPr>
+          <w:color w:val="414141"/>
+          <w:sz w:val="21"/>
+          <w:szCs w:val="21"/>
+        </w:rPr>
+        <w:t>be the sounds they hear to the D</w:t>
+      </w:r>
+      <w:r>
+        <w:rPr>
+          <w:color w:val="414141"/>
+          <w:sz w:val="21"/>
+          <w:szCs w:val="21"/>
+        </w:rPr>
+        <w:t>irector, who will use the map to infer the location of</w:t>
+      </w:r>
+      <w:r>
+        <w:rPr>
+          <w:color w:val="414141"/>
+          <w:sz w:val="21"/>
+          <w:szCs w:val="21"/>
+        </w:rPr>
+        <w:t xml:space="preserve"> the Runner.  </w:t>
+      </w:r>
+      <w:r>
+        <w:rPr>
+          <w:color w:val="414141"/>
+          <w:sz w:val="21"/>
+          <w:szCs w:val="21"/>
+        </w:rPr>
+        <w:t>The louder the sound is the closer the game piece is to that sound.</w:t>
       </w:r>
       <w:r>
         <w:rPr>
@@ -334,6 +382,32 @@
         <w:tab/>
         <w:t>The target users for this game will be Maze Day visitors.  While the primary focus of the game is to create a game which we believe will be easier for blind individuals we do not believe that this is the only use.  We believe that anyone who wishes to build their communication and description skills could benefit from playing this game, as the game forces two individuals to communication constantly in order to achieve a shared goal.</w:t>
       </w:r>
+      <w:r>
+        <w:rPr>
+          <w:color w:val="414141"/>
+          <w:sz w:val="21"/>
+          <w:szCs w:val="21"/>
+        </w:rPr>
+        <w:t xml:space="preserve">  We can also have the added benefit of offering sighted individuals a “blind perspective” by offering them a blindfold if they are to be the Director; or by simply having them </w:t>
+      </w:r>
+      <w:proofErr w:type="gramStart"/>
+      <w:r>
+        <w:rPr>
+          <w:color w:val="414141"/>
+          <w:sz w:val="21"/>
+          <w:szCs w:val="21"/>
+        </w:rPr>
+        <w:t>play</w:t>
+      </w:r>
+      <w:proofErr w:type="gramEnd"/>
+      <w:r>
+        <w:rPr>
+          <w:color w:val="414141"/>
+          <w:sz w:val="21"/>
+          <w:szCs w:val="21"/>
+        </w:rPr>
+        <w:t xml:space="preserve"> as the Runner where sight cannot be used at all.</w:t>
+      </w:r>
     </w:p>
     <w:p>
       <w:pPr>
@@ -372,54 +446,124 @@
       <w:pPr>
         <w:pStyle w:val="NormalWeb"/>
         <w:shd w:val="clear" w:color="auto" w:fill="FFFFFF"/>
-        <w:spacing w:before="0" w:beforeAutospacing="0" w:after="150" w:afterAutospacing="0"/>
-        <w:rPr>
-          <w:color w:val="414141"/>
-          <w:sz w:val="21"/>
-          <w:szCs w:val="21"/>
-        </w:rPr>
-      </w:pPr>
-      <w:r>
-        <w:rPr>
-          <w:rFonts w:ascii="Arial" w:hAnsi="Arial" w:cs="Arial"/>
-          <w:color w:val="414141"/>
-          <w:sz w:val="21"/>
-          <w:szCs w:val="21"/>
-        </w:rPr>
-        <w:tab/>
-      </w:r>
-      <w:r>
-        <w:rPr>
-          <w:color w:val="414141"/>
-          <w:sz w:val="21"/>
-          <w:szCs w:val="21"/>
-        </w:rPr>
-        <w:t>The following is an example of a maze that will be 3D printed:</w:t>
-      </w:r>
-    </w:p>
-    <w:p>
-      <w:pPr>
-        <w:pStyle w:val="NormalWeb"/>
-        <w:shd w:val="clear" w:color="auto" w:fill="FFFFFF"/>
-        <w:spacing w:before="0" w:beforeAutospacing="0" w:after="150" w:afterAutospacing="0"/>
-        <w:rPr>
-          <w:color w:val="414141"/>
-          <w:sz w:val="21"/>
-          <w:szCs w:val="21"/>
-        </w:rPr>
-      </w:pPr>
-    </w:p>
-    <w:p>
-      <w:pPr>
-        <w:pStyle w:val="NormalWeb"/>
-        <w:shd w:val="clear" w:color="auto" w:fill="FFFFFF"/>
-        <w:spacing w:before="0" w:beforeAutospacing="0" w:after="150" w:afterAutospacing="0"/>
-        <w:rPr>
-          <w:color w:val="414141"/>
-          <w:sz w:val="21"/>
-          <w:szCs w:val="21"/>
-        </w:rPr>
-      </w:pPr>
+        <w:spacing w:after="150"/>
+        <w:ind w:firstLine="720"/>
+        <w:rPr>
+          <w:color w:val="414141"/>
+          <w:sz w:val="21"/>
+          <w:szCs w:val="21"/>
+        </w:rPr>
+      </w:pPr>
+      <w:r>
+        <w:rPr>
+          <w:color w:val="414141"/>
+          <w:sz w:val="21"/>
+          <w:szCs w:val="21"/>
+        </w:rPr>
+        <w:t>The R</w:t>
+      </w:r>
+      <w:r>
+        <w:rPr>
+          <w:color w:val="414141"/>
+          <w:sz w:val="21"/>
+          <w:szCs w:val="21"/>
+        </w:rPr>
+        <w:t>unner will not be actually moving through the game-world, but instead virtually</w:t>
+      </w:r>
+      <w:r>
+        <w:rPr>
+          <w:color w:val="414141"/>
+          <w:sz w:val="21"/>
+          <w:szCs w:val="21"/>
+        </w:rPr>
+        <w:t xml:space="preserve"> moving using a four button game pad. The four buttons will function as follows:</w:t>
+      </w:r>
+      <w:r>
+        <w:rPr>
+          <w:color w:val="414141"/>
+          <w:sz w:val="21"/>
+          <w:szCs w:val="21"/>
+        </w:rPr>
+        <w:t xml:space="preserve"> one square forwards, turn left in place, turn right in place, and </w:t>
+      </w:r>
+      <w:r>
+        <w:rPr>
+          <w:color w:val="414141"/>
+          <w:sz w:val="21"/>
+          <w:szCs w:val="21"/>
+        </w:rPr>
+        <w:t>the check button</w:t>
+      </w:r>
+      <w:r>
+        <w:rPr>
+          <w:color w:val="414141"/>
+          <w:sz w:val="21"/>
+          <w:szCs w:val="21"/>
+        </w:rPr>
+        <w:t>. After the runner chooses their move, the audio portion will</w:t>
+      </w:r>
+      <w:r>
+        <w:rPr>
+          <w:color w:val="414141"/>
+          <w:sz w:val="21"/>
+          <w:szCs w:val="21"/>
+        </w:rPr>
+        <w:t xml:space="preserve"> </w:t>
+      </w:r>
+      <w:r>
+        <w:rPr>
+          <w:color w:val="414141"/>
+          <w:sz w:val="21"/>
+          <w:szCs w:val="21"/>
+        </w:rPr>
+        <w:t>adapt accordingly, as the input gets sent to the virtual map.</w:t>
+      </w:r>
+    </w:p>
+    <w:p>
+      <w:pPr>
+        <w:pStyle w:val="NormalWeb"/>
+        <w:shd w:val="clear" w:color="auto" w:fill="FFFFFF"/>
+        <w:spacing w:before="0" w:beforeAutospacing="0" w:after="150" w:afterAutospacing="0"/>
+        <w:ind w:firstLine="720"/>
+        <w:rPr>
+          <w:color w:val="414141"/>
+          <w:sz w:val="21"/>
+          <w:szCs w:val="21"/>
+        </w:rPr>
+      </w:pPr>
+      <w:r>
+        <w:rPr>
+          <w:color w:val="414141"/>
+          <w:sz w:val="21"/>
+          <w:szCs w:val="21"/>
+        </w:rPr>
+        <w:lastRenderedPageBreak/>
+        <w:t>T</w:t>
+      </w:r>
+      <w:r>
+        <w:rPr>
+          <w:color w:val="414141"/>
+          <w:sz w:val="21"/>
+          <w:szCs w:val="21"/>
+        </w:rPr>
+        <w:t>he following is an example of a maze that will be 3D printed</w:t>
+      </w:r>
+      <w:r>
+        <w:rPr>
+          <w:color w:val="414141"/>
+          <w:sz w:val="21"/>
+          <w:szCs w:val="21"/>
+        </w:rPr>
+        <w:t xml:space="preserve"> as our physical non-reactive game board, with a virtual programmed into the computer which the virtual game piece navigates</w:t>
+      </w:r>
+      <w:r>
+        <w:rPr>
+          <w:color w:val="414141"/>
+          <w:sz w:val="21"/>
+          <w:szCs w:val="21"/>
+        </w:rPr>
+        <w:t>:</w:t>
+      </w:r>
     </w:p>
     <w:p>
       <w:pPr>
@@ -464,7 +608,6 @@
           <w:sz w:val="21"/>
           <w:szCs w:val="21"/>
         </w:rPr>
-        <w:lastRenderedPageBreak/>
         <mc:AlternateContent>
           <mc:Choice Requires="wpg">
             <w:drawing>
@@ -1089,7 +1232,6 @@
         <w:shd w:val="clear" w:color="auto" w:fill="FFFFFF"/>
         <w:spacing w:before="0" w:beforeAutospacing="0" w:after="150" w:afterAutospacing="0"/>
         <w:rPr>
-          <w:rFonts w:ascii="Arial" w:hAnsi="Arial" w:cs="Arial"/>
           <w:color w:val="414141"/>
           <w:sz w:val="21"/>
           <w:szCs w:val="21"/>
@@ -1110,7 +1252,55 @@
           <w:sz w:val="21"/>
           <w:szCs w:val="21"/>
         </w:rPr>
-        <w:t xml:space="preserve">This maze is just an example of what the final product might look like, we have not decided on what sounds we want, and where we are going to put them.  </w:t>
+        <w:t>This maze is just an example of what th</w:t>
+      </w:r>
+      <w:r>
+        <w:rPr>
+          <w:color w:val="414141"/>
+          <w:sz w:val="21"/>
+          <w:szCs w:val="21"/>
+        </w:rPr>
+        <w:t>e final product might look like;</w:t>
+      </w:r>
+      <w:r>
+        <w:rPr>
+          <w:color w:val="414141"/>
+          <w:sz w:val="21"/>
+          <w:szCs w:val="21"/>
+        </w:rPr>
+        <w:t xml:space="preserve"> we have not </w:t>
+      </w:r>
+      <w:r>
+        <w:rPr>
+          <w:color w:val="414141"/>
+          <w:sz w:val="21"/>
+          <w:szCs w:val="21"/>
+        </w:rPr>
+        <w:t>finalized</w:t>
+      </w:r>
+      <w:r>
+        <w:rPr>
+          <w:color w:val="414141"/>
+          <w:sz w:val="21"/>
+          <w:szCs w:val="21"/>
+        </w:rPr>
+        <w:t xml:space="preserve"> what sounds we want, </w:t>
+      </w:r>
+      <w:r>
+        <w:rPr>
+          <w:color w:val="414141"/>
+          <w:sz w:val="21"/>
+          <w:szCs w:val="21"/>
+        </w:rPr>
+        <w:t>or</w:t>
+      </w:r>
+      <w:r>
+        <w:rPr>
+          <w:color w:val="414141"/>
+          <w:sz w:val="21"/>
+          <w:szCs w:val="21"/>
+        </w:rPr>
+        <w:t xml:space="preserve"> where we are going to put them.  </w:t>
       </w:r>
       <w:r>
         <w:rPr>
@@ -1151,6 +1341,109 @@
       <w:pPr>
         <w:pStyle w:val="NormalWeb"/>
         <w:shd w:val="clear" w:color="auto" w:fill="FFFFFF"/>
+        <w:spacing w:after="150"/>
+        <w:rPr>
+          <w:rFonts w:ascii="Arial" w:hAnsi="Arial" w:cs="Arial"/>
+          <w:color w:val="414141"/>
+          <w:sz w:val="21"/>
+          <w:szCs w:val="21"/>
+        </w:rPr>
+      </w:pPr>
+      <w:r>
+        <w:rPr>
+          <w:color w:val="414141"/>
+          <w:sz w:val="21"/>
+          <w:szCs w:val="21"/>
+        </w:rPr>
+        <w:tab/>
+        <w:t xml:space="preserve">The sounds </w:t>
+      </w:r>
+      <w:r>
+        <w:rPr>
+          <w:color w:val="414141"/>
+          <w:sz w:val="21"/>
+          <w:szCs w:val="21"/>
+        </w:rPr>
+        <w:t>played to the runner will be a function of the runner’s location in the</w:t>
+      </w:r>
+      <w:r>
+        <w:rPr>
+          <w:color w:val="414141"/>
+          <w:sz w:val="21"/>
+          <w:szCs w:val="21"/>
+        </w:rPr>
+        <w:t xml:space="preserve"> </w:t>
+      </w:r>
+      <w:r>
+        <w:rPr>
+          <w:color w:val="414141"/>
+          <w:sz w:val="21"/>
+          <w:szCs w:val="21"/>
+        </w:rPr>
+        <w:t>maze. The sound will be directed in the left/right headphone for orientation. If the runner</w:t>
+      </w:r>
+      <w:r>
+        <w:rPr>
+          <w:color w:val="414141"/>
+          <w:sz w:val="21"/>
+          <w:szCs w:val="21"/>
+        </w:rPr>
+        <w:t xml:space="preserve"> </w:t>
+      </w:r>
+      <w:r>
+        <w:rPr>
+          <w:color w:val="414141"/>
+          <w:sz w:val="21"/>
+          <w:szCs w:val="21"/>
+        </w:rPr>
+        <w:t xml:space="preserve">walks towards something, that sound will </w:t>
+      </w:r>
+      <w:r>
+        <w:rPr>
+          <w:color w:val="414141"/>
+          <w:sz w:val="21"/>
+          <w:szCs w:val="21"/>
+        </w:rPr>
+        <w:lastRenderedPageBreak/>
+        <w:t>increase and steps sounds will play to indicate that</w:t>
+      </w:r>
+      <w:r>
+        <w:rPr>
+          <w:color w:val="414141"/>
+          <w:sz w:val="21"/>
+          <w:szCs w:val="21"/>
+        </w:rPr>
+        <w:t xml:space="preserve"> </w:t>
+      </w:r>
+      <w:r>
+        <w:rPr>
+          <w:color w:val="414141"/>
+          <w:sz w:val="21"/>
+          <w:szCs w:val="21"/>
+        </w:rPr>
+        <w:t>they have successfully moved. If the runner accidentally walks into a wall, a thud sound will</w:t>
+      </w:r>
+      <w:r>
+        <w:rPr>
+          <w:color w:val="414141"/>
+          <w:sz w:val="21"/>
+          <w:szCs w:val="21"/>
+        </w:rPr>
+        <w:t xml:space="preserve"> </w:t>
+      </w:r>
+      <w:r>
+        <w:rPr>
+          <w:color w:val="414141"/>
+          <w:sz w:val="21"/>
+          <w:szCs w:val="21"/>
+        </w:rPr>
+        <w:t>play.</w:t>
+      </w:r>
+    </w:p>
+    <w:p>
+      <w:pPr>
+        <w:pStyle w:val="NormalWeb"/>
+        <w:shd w:val="clear" w:color="auto" w:fill="FFFFFF"/>
         <w:spacing w:before="0" w:beforeAutospacing="0" w:after="150" w:afterAutospacing="0"/>
         <w:rPr>
           <w:rFonts w:ascii="Arial" w:hAnsi="Arial" w:cs="Arial"/>
@@ -1253,7 +1546,6 @@
           <w:sz w:val="21"/>
           <w:szCs w:val="21"/>
         </w:rPr>
-        <w:lastRenderedPageBreak/>
         <w:tab/>
       </w:r>
       <w:r>
@@ -1262,7 +1554,15 @@
           <w:sz w:val="21"/>
           <w:szCs w:val="21"/>
         </w:rPr>
-        <w:t>The only hardware that we need is two computers, one that only needs a voice communicator</w:t>
+        <w:t>For this game we need</w:t>
+      </w:r>
+      <w:r>
+        <w:rPr>
+          <w:color w:val="414141"/>
+          <w:sz w:val="21"/>
+          <w:szCs w:val="21"/>
+        </w:rPr>
+        <w:t xml:space="preserve"> two computers, one that only needs a voice communicator</w:t>
       </w:r>
       <w:r>
         <w:rPr>
@@ -1322,7 +1622,39 @@
           <w:sz w:val="21"/>
           <w:szCs w:val="21"/>
         </w:rPr>
-        <w:t>needs to be able to run Python 2.7 along with having a voice communicator running simultaneously.  In addition we need two pairs of stereo headphones and two microphones so that the two participants can communicate with one another.  The headphones must be stereo so that the Runner can properly locate where the sounds are coming from.  In addition we will need a space large enough to hold our maze, which will be printed in a 20’x20’ area of 25 2’x2’ blocks laid out in a square, each block containing a 2x2 piece of the overall maze, with extra space on the sides for the side sounds.  We will also build a controller for the Runner to use out of 4 buttons, these can be made using any kind of button, as long as the button is big and has a tactile click when it activates.</w:t>
+        <w:t>needs to be able to run Python 2.7 along with having a voice communicator running simultaneously.  In addition we need two pairs of stereo headphones and two microphones so that the two participants can communicate with one another.  The headphones must be stereo so that the Runner can properly locate where the sounds are coming from.  In addition we will need a space large enough to hold our maze</w:t>
+      </w:r>
+      <w:r>
+        <w:rPr>
+          <w:color w:val="414141"/>
+          <w:sz w:val="21"/>
+          <w:szCs w:val="21"/>
+        </w:rPr>
+        <w:t>, which will be printed in a 20”x20” area of 25 2”x2”</w:t>
+      </w:r>
+      <w:r>
+        <w:rPr>
+          <w:color w:val="414141"/>
+          <w:sz w:val="21"/>
+          <w:szCs w:val="21"/>
+        </w:rPr>
+        <w:t xml:space="preserve"> blocks laid out in a square, each block containing a 2x2 piece of th</w:t>
+      </w:r>
+      <w:r>
+        <w:rPr>
+          <w:color w:val="414141"/>
+          <w:sz w:val="21"/>
+          <w:szCs w:val="21"/>
+        </w:rPr>
+        <w:t>e overall maze, with extra room</w:t>
+      </w:r>
+      <w:r>
+        <w:rPr>
+          <w:color w:val="414141"/>
+          <w:sz w:val="21"/>
+          <w:szCs w:val="21"/>
+        </w:rPr>
+        <w:t xml:space="preserve"> on the sides for the side sounds.  We will also build a controller for the Runner to use out of 4 buttons, these can be made using any kind of button, as long as the button is big and has a tactile click when it activates.</w:t>
       </w:r>
       <w:r>
         <w:rPr>
@@ -1618,7 +1950,16 @@
           <w:sz w:val="21"/>
           <w:szCs w:val="21"/>
         </w:rPr>
-        <w:t>akellyca</w:t>
+        <w:t>ake</w:t>
+      </w:r>
+      <w:r>
+        <w:rPr>
+          <w:rFonts w:ascii="Times New Roman" w:hAnsi="Times New Roman" w:cs="Times New Roman"/>
+          <w:color w:val="414141"/>
+          <w:sz w:val="21"/>
+          <w:szCs w:val="21"/>
+        </w:rPr>
+        <w:t>llyca</w:t>
       </w:r>
       <w:proofErr w:type="spellEnd"/>
       <w:r>
@@ -1628,16 +1969,19 @@
           <w:sz w:val="21"/>
           <w:szCs w:val="21"/>
         </w:rPr>
-        <w:t xml:space="preserve">.  We haven’t quite figured out who will do which part of the coding/building/3D printing. </w:t>
-      </w:r>
-    </w:p>
-    <w:p>
-      <w:pPr>
-        <w:ind w:firstLine="720"/>
+        <w:t xml:space="preserve">.  Kent </w:t>
+      </w:r>
+      <w:proofErr w:type="spellStart"/>
+      <w:r>
         <w:rPr>
           <w:rFonts w:ascii="Times New Roman" w:hAnsi="Times New Roman" w:cs="Times New Roman"/>
-        </w:rPr>
-      </w:pPr>
+          <w:color w:val="414141"/>
+          <w:sz w:val="21"/>
+          <w:szCs w:val="21"/>
+        </w:rPr>
+        <w:t>Torell</w:t>
+      </w:r>
+      <w:proofErr w:type="spellEnd"/>
       <w:r>
         <w:rPr>
           <w:rFonts w:ascii="Times New Roman" w:hAnsi="Times New Roman" w:cs="Times New Roman"/>
@@ -1645,6 +1989,84 @@
           <w:sz w:val="21"/>
           <w:szCs w:val="21"/>
         </w:rPr>
+        <w:t xml:space="preserve"> will act as our point man and the breakdown of responsibilities is tentatively as follows:</w:t>
+      </w:r>
+    </w:p>
+    <w:p>
+      <w:pPr>
+        <w:rPr>
+          <w:rFonts w:ascii="Times New Roman" w:hAnsi="Times New Roman" w:cs="Times New Roman"/>
+          <w:color w:val="414141"/>
+          <w:sz w:val="21"/>
+          <w:szCs w:val="21"/>
+        </w:rPr>
+      </w:pPr>
+      <w:r>
+        <w:rPr>
+          <w:rFonts w:ascii="Times New Roman" w:hAnsi="Times New Roman" w:cs="Times New Roman"/>
+          <w:color w:val="414141"/>
+          <w:sz w:val="21"/>
+          <w:szCs w:val="21"/>
+        </w:rPr>
+        <w:tab/>
+        <w:t>Kent: 3D Printing, Controller input and functionality</w:t>
+      </w:r>
+    </w:p>
+    <w:p>
+      <w:pPr>
+        <w:rPr>
+          <w:rFonts w:ascii="Times New Roman" w:hAnsi="Times New Roman" w:cs="Times New Roman"/>
+          <w:color w:val="414141"/>
+          <w:sz w:val="21"/>
+          <w:szCs w:val="21"/>
+        </w:rPr>
+      </w:pPr>
+      <w:r>
+        <w:rPr>
+          <w:rFonts w:ascii="Times New Roman" w:hAnsi="Times New Roman" w:cs="Times New Roman"/>
+          <w:color w:val="414141"/>
+          <w:sz w:val="21"/>
+          <w:szCs w:val="21"/>
+        </w:rPr>
+        <w:tab/>
+        <w:t>Austen: Maze design, Volume control/playback output</w:t>
+      </w:r>
+    </w:p>
+    <w:p>
+      <w:pPr>
+        <w:rPr>
+          <w:rFonts w:ascii="Times New Roman" w:hAnsi="Times New Roman" w:cs="Times New Roman"/>
+          <w:color w:val="414141"/>
+          <w:sz w:val="21"/>
+          <w:szCs w:val="21"/>
+        </w:rPr>
+      </w:pPr>
+      <w:r>
+        <w:rPr>
+          <w:rFonts w:ascii="Times New Roman" w:hAnsi="Times New Roman" w:cs="Times New Roman"/>
+          <w:color w:val="414141"/>
+          <w:sz w:val="21"/>
+          <w:szCs w:val="21"/>
+        </w:rPr>
+        <w:tab/>
+        <w:t xml:space="preserve">Anthony: Sound clip generation, 3D model design </w:t>
+      </w:r>
+    </w:p>
+    <w:p>
+      <w:pPr>
+        <w:rPr>
+          <w:rFonts w:ascii="Times New Roman" w:hAnsi="Times New Roman" w:cs="Times New Roman"/>
+        </w:rPr>
+      </w:pPr>
+      <w:bookmarkStart w:id="0" w:name="_GoBack"/>
+      <w:bookmarkEnd w:id="0"/>
+      <w:r>
+        <w:rPr>
+          <w:rFonts w:ascii="Times New Roman" w:hAnsi="Times New Roman" w:cs="Times New Roman"/>
+          <w:color w:val="414141"/>
+          <w:sz w:val="21"/>
+          <w:szCs w:val="21"/>
+        </w:rPr>
         <w:t>W</w:t>
       </w:r>
       <w:r>
@@ -1654,16 +2076,7 @@
           <w:sz w:val="21"/>
           <w:szCs w:val="21"/>
         </w:rPr>
-        <w:t>e</w:t>
-      </w:r>
-      <w:r>
-        <w:rPr>
-          <w:rFonts w:ascii="Times New Roman" w:hAnsi="Times New Roman" w:cs="Times New Roman"/>
-          <w:color w:val="414141"/>
-          <w:sz w:val="21"/>
-          <w:szCs w:val="21"/>
-        </w:rPr>
-        <w:t xml:space="preserve"> are sharing our </w:t>
+        <w:t xml:space="preserve">e are sharing our </w:t>
       </w:r>
       <w:r>
         <w:rPr>
@@ -1682,25 +2095,7 @@
             <w:sz w:val="21"/>
             <w:szCs w:val="21"/>
           </w:rPr>
-          <w:t>www.github.com/kstorell/bli</w:t>
-        </w:r>
-        <w:r>
-          <w:rPr>
-            <w:rStyle w:val="Hyperlink"/>
-            <w:rFonts w:ascii="Times New Roman" w:hAnsi="Times New Roman" w:cs="Times New Roman"/>
-            <w:sz w:val="21"/>
-            <w:szCs w:val="21"/>
-          </w:rPr>
-          <w:t>n</w:t>
-        </w:r>
-        <w:r>
-          <w:rPr>
-            <w:rStyle w:val="Hyperlink"/>
-            <w:rFonts w:ascii="Times New Roman" w:hAnsi="Times New Roman" w:cs="Times New Roman"/>
-            <w:sz w:val="21"/>
-            <w:szCs w:val="21"/>
-          </w:rPr>
-          <w:t>dmaze</w:t>
+          <w:t>www.github.com/kstorell/blindmaze</w:t>
         </w:r>
       </w:hyperlink>
       <w:r>
@@ -1712,8 +2107,6 @@
         </w:rPr>
         <w:t xml:space="preserve">. </w:t>
       </w:r>
-      <w:bookmarkStart w:id="0" w:name="_GoBack"/>
-      <w:bookmarkEnd w:id="0"/>
     </w:p>
     <w:sectPr>
       <w:pgSz w:w="12240" w:h="15840"/>

</xml_diff>